<commit_message>
Updated the reference link in document
</commit_message>
<xml_diff>
--- a/docs/PriceHubble Data Pipeline Design and Analysis Report.docx
+++ b/docs/PriceHubble Data Pipeline Design and Analysis Report.docx
@@ -94,12 +94,6 @@
             <w:insideH w:val="single" w:color="auto" w:sz="4" w:space="0"/>
             <w:insideV w:val="single" w:color="auto" w:sz="4" w:space="0"/>
           </w:tblBorders>
-          <w:tblCellMar>
-            <w:top w:w="0" w:type="dxa"/>
-            <w:left w:w="108" w:type="dxa"/>
-            <w:bottom w:w="0" w:type="dxa"/>
-            <w:right w:w="108" w:type="dxa"/>
-          </w:tblCellMar>
         </w:tblPrEx>
         <w:tc>
           <w:tcPr>
@@ -1905,29 +1899,77 @@
         <w:t xml:space="preserve">Code Link: </w:t>
       </w:r>
       <w:r>
+        <w:rPr>
+          <w:rFonts w:hint="default"/>
+          <w:i/>
+          <w:iCs/>
+          <w:color w:val="4472C4" w:themeColor="accent1"/>
+          <w:u w:val="single"/>
+          <w14:textFill>
+            <w14:solidFill>
+              <w14:schemeClr w14:val="accent1"/>
+            </w14:solidFill>
+          </w14:textFill>
+        </w:rPr>
         <w:fldChar w:fldCharType="begin"/>
       </w:r>
       <w:r>
-        <w:instrText xml:space="preserve"> HYPERLINK "https://github.com/ShwetaProTest/pricehubble_poc" </w:instrText>
-      </w:r>
-      <w:r>
+        <w:rPr>
+          <w:rFonts w:hint="default"/>
+          <w:i/>
+          <w:iCs/>
+          <w:color w:val="4472C4" w:themeColor="accent1"/>
+          <w:u w:val="single"/>
+          <w14:textFill>
+            <w14:solidFill>
+              <w14:schemeClr w14:val="accent1"/>
+            </w14:solidFill>
+          </w14:textFill>
+        </w:rPr>
+        <w:instrText xml:space="preserve"> HYPERLINK "https://github.com/ShwetaProTest/pricehubble_poc/blob/main/scripts/data_processing.py" </w:instrText>
+      </w:r>
+      <w:r>
+        <w:rPr>
+          <w:rFonts w:hint="default"/>
+          <w:i/>
+          <w:iCs/>
+          <w:color w:val="4472C4" w:themeColor="accent1"/>
+          <w:u w:val="single"/>
+          <w14:textFill>
+            <w14:solidFill>
+              <w14:schemeClr w14:val="accent1"/>
+            </w14:solidFill>
+          </w14:textFill>
+        </w:rPr>
         <w:fldChar w:fldCharType="separate"/>
       </w:r>
       <w:r>
         <w:rPr>
           <w:rStyle w:val="12"/>
-          <w:sz w:val="24"/>
-          <w:szCs w:val="24"/>
-          <w:lang w:val="de-DE"/>
-        </w:rPr>
-        <w:t>https://github.com/ShwetaProTest/pricehubble_poc</w:t>
-      </w:r>
-      <w:r>
-        <w:rPr>
-          <w:rStyle w:val="12"/>
-          <w:sz w:val="24"/>
-          <w:szCs w:val="24"/>
-          <w:lang w:val="de-DE"/>
+          <w:rFonts w:hint="default"/>
+          <w:i/>
+          <w:iCs/>
+          <w:color w:val="4472C4" w:themeColor="accent1"/>
+          <w14:textFill>
+            <w14:solidFill>
+              <w14:schemeClr w14:val="accent1"/>
+            </w14:solidFill>
+          </w14:textFill>
+        </w:rPr>
+        <w:t>https://github.com/ShwetaProTest/pricehubble_poc/blob/main/scripts/data_processing.py</w:t>
+      </w:r>
+      <w:r>
+        <w:rPr>
+          <w:rFonts w:hint="default"/>
+          <w:i/>
+          <w:iCs/>
+          <w:color w:val="4472C4" w:themeColor="accent1"/>
+          <w:u w:val="single"/>
+          <w14:textFill>
+            <w14:solidFill>
+              <w14:schemeClr w14:val="accent1"/>
+            </w14:solidFill>
+          </w14:textFill>
         </w:rPr>
         <w:fldChar w:fldCharType="end"/>
       </w:r>
@@ -2059,7 +2101,7 @@
             </w14:solidFill>
           </w14:textFill>
         </w:rPr>
-        <w:instrText xml:space="preserve"> HYPERLINK "https://github.com/ShwetaProTest/pricehubble_poc/blob/main/docs/Data_Transformation_UML_Diagram.pdf" </w:instrText>
+        <w:instrText xml:space="preserve"> HYPERLINK "https://github.com/ShwetaProTest/pricehubble_poc/blob/main/docs/Q1_Data_Transformation_UML_Diagram.pdf" </w:instrText>
       </w:r>
       <w:r>
         <w:rPr>
@@ -2183,7 +2225,7 @@
           <w:sz w:val="24"/>
           <w:szCs w:val="24"/>
         </w:rPr>
-        <w:t xml:space="preserve"> of UML:</w:t>
+        <w:t xml:space="preserve"> of UML</w:t>
       </w:r>
       <w:r>
         <w:rPr>
@@ -2196,7 +2238,7 @@
           <w:szCs w:val="24"/>
           <w:lang w:val="de-DE"/>
         </w:rPr>
-        <w:t xml:space="preserve"> </w:t>
+        <w:t xml:space="preserve"> - </w:t>
       </w:r>
       <w:r>
         <w:rPr>
@@ -2231,8 +2273,10 @@
           <w:bCs w:val="0"/>
           <w:i/>
           <w:iCs/>
-          <w:sz w:val="24"/>
-          <w:szCs w:val="24"/>
+          <w:color w:val="auto"/>
+          <w:sz w:val="24"/>
+          <w:szCs w:val="24"/>
+          <w:u w:val="none"/>
           <w:lang w:val="de-DE"/>
         </w:rPr>
         <w:fldChar w:fldCharType="begin"/>
@@ -2244,11 +2288,13 @@
           <w:bCs w:val="0"/>
           <w:i/>
           <w:iCs/>
-          <w:sz w:val="24"/>
-          <w:szCs w:val="24"/>
-          <w:lang w:val="de-DE"/>
-        </w:rPr>
-        <w:instrText xml:space="preserve"> HYPERLINK "https://github.com/ShwetaProTest/pricehubble_poc/blob/main/docs/Tasks_Solution.xlsx" </w:instrText>
+          <w:color w:val="auto"/>
+          <w:sz w:val="24"/>
+          <w:szCs w:val="24"/>
+          <w:u w:val="none"/>
+          <w:lang w:val="de-DE"/>
+        </w:rPr>
+        <w:instrText xml:space="preserve"> HYPERLINK "https://github.com/ShwetaProTest/pricehubble_poc/blob/main/docs/PriceHubble%20Data%20Pipeline%20Analysis%20Answers.xlsx" </w:instrText>
       </w:r>
       <w:r>
         <w:rPr>
@@ -2257,15 +2303,17 @@
           <w:bCs w:val="0"/>
           <w:i/>
           <w:iCs/>
-          <w:sz w:val="24"/>
-          <w:szCs w:val="24"/>
+          <w:color w:val="auto"/>
+          <w:sz w:val="24"/>
+          <w:szCs w:val="24"/>
+          <w:u w:val="none"/>
           <w:lang w:val="de-DE"/>
         </w:rPr>
         <w:fldChar w:fldCharType="separate"/>
       </w:r>
       <w:r>
         <w:rPr>
-          <w:rStyle w:val="12"/>
+          <w:rStyle w:val="9"/>
           <w:rFonts w:hint="default"/>
           <w:b w:val="0"/>
           <w:bCs w:val="0"/>
@@ -2284,8 +2332,10 @@
           <w:bCs w:val="0"/>
           <w:i/>
           <w:iCs/>
-          <w:sz w:val="24"/>
-          <w:szCs w:val="24"/>
+          <w:color w:val="auto"/>
+          <w:sz w:val="24"/>
+          <w:szCs w:val="24"/>
+          <w:u w:val="none"/>
           <w:lang w:val="de-DE"/>
         </w:rPr>
         <w:fldChar w:fldCharType="end"/>
@@ -2403,14 +2453,7 @@
           <w:sz w:val="24"/>
           <w:szCs w:val="24"/>
         </w:rPr>
-        <w:t xml:space="preserve">Attached is a detailed breakdown of the tools and technologies chosen for each stage of the </w:t>
-      </w:r>
-      <w:r>
-        <w:rPr>
-          <w:sz w:val="24"/>
-          <w:szCs w:val="24"/>
-        </w:rPr>
-        <w:t>data pipeline, along with a justification for each choice over popular alternatives.</w:t>
+        <w:t>Attached is a detailed breakdown of the tools and technologies chosen for each stage of the data pipeline, along with a justification for each choice over popular alternatives.</w:t>
       </w:r>
     </w:p>
     <w:p>
@@ -2513,8 +2556,10 @@
           <w:bCs w:val="0"/>
           <w:i/>
           <w:iCs/>
-          <w:sz w:val="24"/>
-          <w:szCs w:val="24"/>
+          <w:color w:val="auto"/>
+          <w:sz w:val="24"/>
+          <w:szCs w:val="24"/>
+          <w:u w:val="none"/>
           <w:lang w:val="de-DE"/>
         </w:rPr>
         <w:fldChar w:fldCharType="begin"/>
@@ -2526,11 +2571,13 @@
           <w:bCs w:val="0"/>
           <w:i/>
           <w:iCs/>
-          <w:sz w:val="24"/>
-          <w:szCs w:val="24"/>
-          <w:lang w:val="de-DE"/>
-        </w:rPr>
-        <w:instrText xml:space="preserve"> HYPERLINK "https://github.com/ShwetaProTest/pricehubble_poc/blob/main/docs/Tasks_Solution.xlsx" </w:instrText>
+          <w:color w:val="auto"/>
+          <w:sz w:val="24"/>
+          <w:szCs w:val="24"/>
+          <w:u w:val="none"/>
+          <w:lang w:val="de-DE"/>
+        </w:rPr>
+        <w:instrText xml:space="preserve"> HYPERLINK "https://github.com/ShwetaProTest/pricehubble_poc/blob/main/docs/PriceHubble%20Data%20Pipeline%20Analysis%20Answers.xlsx" </w:instrText>
       </w:r>
       <w:r>
         <w:rPr>
@@ -2539,15 +2586,17 @@
           <w:bCs w:val="0"/>
           <w:i/>
           <w:iCs/>
-          <w:sz w:val="24"/>
-          <w:szCs w:val="24"/>
+          <w:color w:val="auto"/>
+          <w:sz w:val="24"/>
+          <w:szCs w:val="24"/>
+          <w:u w:val="none"/>
           <w:lang w:val="de-DE"/>
         </w:rPr>
         <w:fldChar w:fldCharType="separate"/>
       </w:r>
       <w:r>
         <w:rPr>
-          <w:rStyle w:val="12"/>
+          <w:rStyle w:val="9"/>
           <w:rFonts w:hint="default"/>
           <w:b w:val="0"/>
           <w:bCs w:val="0"/>
@@ -2566,8 +2615,10 @@
           <w:bCs w:val="0"/>
           <w:i/>
           <w:iCs/>
-          <w:sz w:val="24"/>
-          <w:szCs w:val="24"/>
+          <w:color w:val="auto"/>
+          <w:sz w:val="24"/>
+          <w:szCs w:val="24"/>
+          <w:u w:val="none"/>
           <w:lang w:val="de-DE"/>
         </w:rPr>
         <w:fldChar w:fldCharType="end"/>
@@ -2781,8 +2832,10 @@
           <w:bCs w:val="0"/>
           <w:i/>
           <w:iCs/>
-          <w:sz w:val="24"/>
-          <w:szCs w:val="24"/>
+          <w:color w:val="auto"/>
+          <w:sz w:val="24"/>
+          <w:szCs w:val="24"/>
+          <w:u w:val="none"/>
           <w:lang w:val="de-DE"/>
         </w:rPr>
         <w:fldChar w:fldCharType="begin"/>
@@ -2794,11 +2847,13 @@
           <w:bCs w:val="0"/>
           <w:i/>
           <w:iCs/>
-          <w:sz w:val="24"/>
-          <w:szCs w:val="24"/>
-          <w:lang w:val="de-DE"/>
-        </w:rPr>
-        <w:instrText xml:space="preserve"> HYPERLINK "https://github.com/ShwetaProTest/pricehubble_poc/blob/main/docs/Tasks_Solution.xlsx" </w:instrText>
+          <w:color w:val="auto"/>
+          <w:sz w:val="24"/>
+          <w:szCs w:val="24"/>
+          <w:u w:val="none"/>
+          <w:lang w:val="de-DE"/>
+        </w:rPr>
+        <w:instrText xml:space="preserve"> HYPERLINK "https://github.com/ShwetaProTest/pricehubble_poc/blob/main/docs/PriceHubble%20Data%20Pipeline%20Analysis%20Answers.xlsx" </w:instrText>
       </w:r>
       <w:r>
         <w:rPr>
@@ -2807,15 +2862,17 @@
           <w:bCs w:val="0"/>
           <w:i/>
           <w:iCs/>
-          <w:sz w:val="24"/>
-          <w:szCs w:val="24"/>
+          <w:color w:val="auto"/>
+          <w:sz w:val="24"/>
+          <w:szCs w:val="24"/>
+          <w:u w:val="none"/>
           <w:lang w:val="de-DE"/>
         </w:rPr>
         <w:fldChar w:fldCharType="separate"/>
       </w:r>
       <w:r>
         <w:rPr>
-          <w:rStyle w:val="12"/>
+          <w:rStyle w:val="9"/>
           <w:rFonts w:hint="default"/>
           <w:b w:val="0"/>
           <w:bCs w:val="0"/>
@@ -2834,8 +2891,10 @@
           <w:bCs w:val="0"/>
           <w:i/>
           <w:iCs/>
-          <w:sz w:val="24"/>
-          <w:szCs w:val="24"/>
+          <w:color w:val="auto"/>
+          <w:sz w:val="24"/>
+          <w:szCs w:val="24"/>
+          <w:u w:val="none"/>
           <w:lang w:val="de-DE"/>
         </w:rPr>
         <w:fldChar w:fldCharType="end"/>
@@ -2956,7 +3015,23 @@
           <w:sz w:val="24"/>
           <w:szCs w:val="24"/>
         </w:rPr>
-        <w:t>Adapting the data pipeline for the influx of billions of records on a regular basis necessitated refining tool choices. The evolution in tools emphasizes scalability, efficiency, data integrity, and versatility. By comparing the initial tools with the revised set, it's evident that the goal was to ensure the pipeline remains robust, cost-efficient, and capable of handling vast datasets without compromising on performance or security.</w:t>
+        <w:t>Adapting the data pipeline for the influx of billions of records on a regular basis necessitated refining tool choices. The evolution in tools emphasizes scalability, efficiency, data integrity, and versatility. By comparing the initial tools with the revised set, it's evident that the goal was to ensure the pipeline remains robust, cost-efficient, and capable of handling vast datasets wit</w:t>
+      </w:r>
+      <w:bookmarkStart w:id="8" w:name="_GoBack"/>
+      <w:r>
+        <w:rPr>
+          <w:sz w:val="24"/>
+          <w:szCs w:val="24"/>
+        </w:rPr>
+        <w:t>hout compromising on performance or secu</w:t>
+      </w:r>
+      <w:bookmarkEnd w:id="8"/>
+      <w:r>
+        <w:rPr>
+          <w:sz w:val="24"/>
+          <w:szCs w:val="24"/>
+        </w:rPr>
+        <w:t>rity.</w:t>
       </w:r>
     </w:p>
     <w:p>
@@ -3046,8 +3121,10 @@
           <w:bCs w:val="0"/>
           <w:i/>
           <w:iCs/>
-          <w:sz w:val="24"/>
-          <w:szCs w:val="24"/>
+          <w:color w:val="auto"/>
+          <w:sz w:val="24"/>
+          <w:szCs w:val="24"/>
+          <w:u w:val="none"/>
           <w:lang w:val="de-DE"/>
         </w:rPr>
         <w:fldChar w:fldCharType="begin"/>
@@ -3059,11 +3136,13 @@
           <w:bCs w:val="0"/>
           <w:i/>
           <w:iCs/>
-          <w:sz w:val="24"/>
-          <w:szCs w:val="24"/>
-          <w:lang w:val="de-DE"/>
-        </w:rPr>
-        <w:instrText xml:space="preserve"> HYPERLINK "https://github.com/ShwetaProTest/pricehubble_poc/blob/main/docs/Tasks_Solution.xlsx" </w:instrText>
+          <w:color w:val="auto"/>
+          <w:sz w:val="24"/>
+          <w:szCs w:val="24"/>
+          <w:u w:val="none"/>
+          <w:lang w:val="de-DE"/>
+        </w:rPr>
+        <w:instrText xml:space="preserve"> HYPERLINK "https://github.com/ShwetaProTest/pricehubble_poc/blob/main/docs/PriceHubble%20Data%20Pipeline%20Analysis%20Answers.xlsx" </w:instrText>
       </w:r>
       <w:r>
         <w:rPr>
@@ -3072,15 +3151,17 @@
           <w:bCs w:val="0"/>
           <w:i/>
           <w:iCs/>
-          <w:sz w:val="24"/>
-          <w:szCs w:val="24"/>
+          <w:color w:val="auto"/>
+          <w:sz w:val="24"/>
+          <w:szCs w:val="24"/>
+          <w:u w:val="none"/>
           <w:lang w:val="de-DE"/>
         </w:rPr>
         <w:fldChar w:fldCharType="separate"/>
       </w:r>
       <w:r>
         <w:rPr>
-          <w:rStyle w:val="12"/>
+          <w:rStyle w:val="9"/>
           <w:rFonts w:hint="default"/>
           <w:b w:val="0"/>
           <w:bCs w:val="0"/>
@@ -3099,8 +3180,10 @@
           <w:bCs w:val="0"/>
           <w:i/>
           <w:iCs/>
-          <w:sz w:val="24"/>
-          <w:szCs w:val="24"/>
+          <w:color w:val="auto"/>
+          <w:sz w:val="24"/>
+          <w:szCs w:val="24"/>
+          <w:u w:val="none"/>
           <w:lang w:val="de-DE"/>
         </w:rPr>
         <w:fldChar w:fldCharType="end"/>
@@ -3174,37 +3257,53 @@
           <w:sz w:val="24"/>
           <w:szCs w:val="24"/>
         </w:rPr>
-        <w:t>The architecture aims to transform, refine, and enrich the human-inputted and unstructured data. The added steps prioritize accuracy, privacy, user feedback, and data evolution tracking, ensuring not only data quality and usability but also compliance and continuous improvement.</w:t>
-      </w:r>
-    </w:p>
-    <w:p>
-      <w:pPr>
-        <w:rPr>
-          <w:sz w:val="24"/>
-          <w:szCs w:val="24"/>
-        </w:rPr>
-      </w:pPr>
-      <w:r>
-        <w:rPr>
-          <w:sz w:val="24"/>
-          <w:szCs w:val="24"/>
-        </w:rPr>
-        <w:t>By enhancing the previously built architecture with these steps, the pipeline will be better equipped to handle the challenges of unstructured and humanly inputted data, ensuring robustness, scalability, and data integrity.</w:t>
-      </w:r>
-    </w:p>
-    <w:p>
-      <w:pPr>
-        <w:rPr>
-          <w:sz w:val="24"/>
-          <w:szCs w:val="24"/>
-        </w:rPr>
-      </w:pPr>
-      <w:r>
-        <w:rPr>
-          <w:sz w:val="24"/>
-          <w:szCs w:val="24"/>
-        </w:rPr>
-        <w:t>Attached is a detailed tabular breakdown:</w:t>
+        <w:t>The architecture aims to transform, refine, and enrich the human-input and unstructured data. The added steps prioritize accuracy, privacy, user feedback, and data evolution tracking, ensuring not only data quality and usability but also compliance and continuous improvement.</w:t>
+      </w:r>
+    </w:p>
+    <w:p>
+      <w:pPr>
+        <w:rPr>
+          <w:sz w:val="24"/>
+          <w:szCs w:val="24"/>
+        </w:rPr>
+      </w:pPr>
+      <w:r>
+        <w:rPr>
+          <w:sz w:val="24"/>
+          <w:szCs w:val="24"/>
+        </w:rPr>
+        <w:t>By enhancing the previously built architecture with these steps, the pipeline will be better equipped to handle the challenges of unstructured and humanly input data, ensuring robustness, scalability, and data integrity.</w:t>
+      </w:r>
+    </w:p>
+    <w:p>
+      <w:pPr>
+        <w:rPr>
+          <w:sz w:val="24"/>
+          <w:szCs w:val="24"/>
+        </w:rPr>
+      </w:pPr>
+      <w:r>
+        <w:rPr>
+          <w:sz w:val="24"/>
+          <w:szCs w:val="24"/>
+        </w:rPr>
+        <w:t>Attached is a detailed tabular breakdown</w:t>
+      </w:r>
+      <w:r>
+        <w:rPr>
+          <w:rFonts w:hint="default"/>
+          <w:sz w:val="24"/>
+          <w:szCs w:val="24"/>
+          <w:lang w:val="de-DE"/>
+        </w:rPr>
+        <w:t xml:space="preserve"> of solution</w:t>
+      </w:r>
+      <w:r>
+        <w:rPr>
+          <w:sz w:val="24"/>
+          <w:szCs w:val="24"/>
+        </w:rPr>
+        <w:t>:</w:t>
       </w:r>
     </w:p>
     <w:p>
@@ -3246,20 +3345,7 @@
           <w:u w:val="none"/>
           <w:lang w:val="de-DE"/>
         </w:rPr>
-        <w:t xml:space="preserve"> </w:t>
-      </w:r>
-      <w:r>
-        <w:rPr>
-          <w:rFonts w:hint="default"/>
-          <w:i w:val="0"/>
-          <w:iCs w:val="0"/>
-          <w:color w:val="auto"/>
-          <w:sz w:val="24"/>
-          <w:szCs w:val="24"/>
-          <w:u w:val="none"/>
-          <w:lang w:val="de-DE"/>
-        </w:rPr>
-        <w:t xml:space="preserve"> </w:t>
+        <w:t xml:space="preserve"> - </w:t>
       </w:r>
       <w:r>
         <w:rPr>
@@ -3294,8 +3380,10 @@
           <w:bCs w:val="0"/>
           <w:i/>
           <w:iCs/>
-          <w:sz w:val="24"/>
-          <w:szCs w:val="24"/>
+          <w:color w:val="auto"/>
+          <w:sz w:val="24"/>
+          <w:szCs w:val="24"/>
+          <w:u w:val="none"/>
           <w:lang w:val="de-DE"/>
         </w:rPr>
         <w:fldChar w:fldCharType="begin"/>
@@ -3307,11 +3395,13 @@
           <w:bCs w:val="0"/>
           <w:i/>
           <w:iCs/>
-          <w:sz w:val="24"/>
-          <w:szCs w:val="24"/>
-          <w:lang w:val="de-DE"/>
-        </w:rPr>
-        <w:instrText xml:space="preserve"> HYPERLINK "https://github.com/ShwetaProTest/pricehubble_poc/blob/main/docs/Tasks_Solution.xlsx" </w:instrText>
+          <w:color w:val="auto"/>
+          <w:sz w:val="24"/>
+          <w:szCs w:val="24"/>
+          <w:u w:val="none"/>
+          <w:lang w:val="de-DE"/>
+        </w:rPr>
+        <w:instrText xml:space="preserve"> HYPERLINK "https://github.com/ShwetaProTest/pricehubble_poc/blob/main/docs/PriceHubble%20Data%20Pipeline%20Analysis%20Answers.xlsx" </w:instrText>
       </w:r>
       <w:r>
         <w:rPr>
@@ -3320,15 +3410,17 @@
           <w:bCs w:val="0"/>
           <w:i/>
           <w:iCs/>
-          <w:sz w:val="24"/>
-          <w:szCs w:val="24"/>
+          <w:color w:val="auto"/>
+          <w:sz w:val="24"/>
+          <w:szCs w:val="24"/>
+          <w:u w:val="none"/>
           <w:lang w:val="de-DE"/>
         </w:rPr>
         <w:fldChar w:fldCharType="separate"/>
       </w:r>
       <w:r>
         <w:rPr>
-          <w:rStyle w:val="12"/>
+          <w:rStyle w:val="9"/>
           <w:rFonts w:hint="default"/>
           <w:b w:val="0"/>
           <w:bCs w:val="0"/>
@@ -3347,8 +3439,10 @@
           <w:bCs w:val="0"/>
           <w:i/>
           <w:iCs/>
-          <w:sz w:val="24"/>
-          <w:szCs w:val="24"/>
+          <w:color w:val="auto"/>
+          <w:sz w:val="24"/>
+          <w:szCs w:val="24"/>
+          <w:u w:val="none"/>
           <w:lang w:val="de-DE"/>
         </w:rPr>
         <w:fldChar w:fldCharType="end"/>
@@ -3379,8 +3473,6 @@
         </w:rPr>
         <w:t>Sheet: Question_5</w:t>
       </w:r>
-      <w:bookmarkStart w:id="8" w:name="_GoBack"/>
-      <w:bookmarkEnd w:id="8"/>
     </w:p>
     <w:p>
       <w:pPr>
@@ -4387,7 +4479,7 @@
     <w:lsdException w:uiPriority="99" w:name="index 9"/>
     <w:lsdException w:uiPriority="39" w:semiHidden="0" w:name="toc 1"/>
     <w:lsdException w:uiPriority="39" w:semiHidden="0" w:name="toc 2"/>
-    <w:lsdException w:uiPriority="39" w:semiHidden="0" w:name="toc 3"/>
+    <w:lsdException w:qFormat="1" w:uiPriority="39" w:semiHidden="0" w:name="toc 3"/>
     <w:lsdException w:uiPriority="39" w:name="toc 4"/>
     <w:lsdException w:uiPriority="39" w:name="toc 5"/>
     <w:lsdException w:uiPriority="39" w:name="toc 6"/>
@@ -4469,7 +4561,7 @@
     <w:lsdException w:uiPriority="99" w:name="HTML Sample"/>
     <w:lsdException w:uiPriority="99" w:name="HTML Typewriter"/>
     <w:lsdException w:uiPriority="99" w:name="HTML Variable"/>
-    <w:lsdException w:uiPriority="99" w:name="Normal Table"/>
+    <w:lsdException w:qFormat="1" w:uiPriority="99" w:name="Normal Table"/>
     <w:lsdException w:uiPriority="99" w:name="annotation subject"/>
     <w:lsdException w:uiPriority="99" w:name="Table Simple 1"/>
     <w:lsdException w:uiPriority="99" w:name="Table Simple 2"/>
@@ -4743,6 +4835,7 @@
     <w:name w:val="Normal Table"/>
     <w:semiHidden/>
     <w:unhideWhenUsed/>
+    <w:qFormat/>
     <w:uiPriority w:val="99"/>
     <w:tblPr>
       <w:tblCellMar>
@@ -4872,6 +4965,7 @@
     <w:basedOn w:val="1"/>
     <w:next w:val="1"/>
     <w:unhideWhenUsed/>
+    <w:qFormat/>
     <w:uiPriority w:val="39"/>
     <w:pPr>
       <w:spacing w:after="100"/>
@@ -4931,6 +5025,7 @@
     <w:basedOn w:val="7"/>
     <w:semiHidden/>
     <w:unhideWhenUsed/>
+    <w:qFormat/>
     <w:uiPriority w:val="99"/>
     <w:rPr>
       <w:color w:val="605E5C"/>

</xml_diff>